<commit_message>
Found plenty of samples, downloading in progress, merging
</commit_message>
<xml_diff>
--- a/docs/Documentation.docx
+++ b/docs/Documentation.docx
@@ -53,6 +53,264 @@
       </w:r>
       <w:r>
         <w:t>.</w:t>
+      </w:r>
+    </w:p>
+    <w:p>
+      <w:r>
+        <w:rPr>
+          <w:lang w:val="en-US"/>
+        </w:rPr>
+        <w:t xml:space="preserve">UPDATE: </w:t>
+      </w:r>
+      <w:r>
+        <w:t>удалось найти 3 сайта, бесплатно предоставляющих уже готовые образцы.</w:t>
+      </w:r>
+    </w:p>
+    <w:p>
+      <w:r>
+        <w:t xml:space="preserve">Мониторинг </w:t>
+      </w:r>
+      <w:r>
+        <w:rPr>
+          <w:lang w:val="en-US"/>
+        </w:rPr>
+        <w:t>API</w:t>
+      </w:r>
+      <w:r>
+        <w:t xml:space="preserve">, </w:t>
+      </w:r>
+      <w:r>
+        <w:t>пути:</w:t>
+      </w:r>
+    </w:p>
+    <w:p>
+      <w:pPr>
+        <w:pStyle w:val="a3"/>
+        <w:numPr>
+          <w:ilvl w:val="0"/>
+          <w:numId w:val="1"/>
+        </w:numPr>
+      </w:pPr>
+      <w:r>
+        <w:t xml:space="preserve">Перехватывающая вызовы </w:t>
+      </w:r>
+      <w:r>
+        <w:rPr>
+          <w:lang w:val="en-US"/>
+        </w:rPr>
+        <w:t>API</w:t>
+      </w:r>
+      <w:r>
+        <w:t xml:space="preserve"> </w:t>
+      </w:r>
+      <w:r>
+        <w:rPr>
+          <w:lang w:val="en-US"/>
+        </w:rPr>
+        <w:t>DLL</w:t>
+      </w:r>
+      <w:r>
+        <w:t xml:space="preserve"> (</w:t>
+      </w:r>
+      <w:r>
+        <w:t xml:space="preserve">пр.: </w:t>
+      </w:r>
+      <w:r>
+        <w:rPr>
+          <w:lang w:val="en-US"/>
+        </w:rPr>
+        <w:t>Microsoft</w:t>
+      </w:r>
+      <w:r>
+        <w:t xml:space="preserve"> </w:t>
+      </w:r>
+      <w:r>
+        <w:rPr>
+          <w:lang w:val="en-US"/>
+        </w:rPr>
+        <w:t>Detours</w:t>
+      </w:r>
+      <w:r>
+        <w:t>);</w:t>
+      </w:r>
+    </w:p>
+    <w:p>
+      <w:pPr>
+        <w:pStyle w:val="a3"/>
+      </w:pPr>
+      <w:r>
+        <w:t xml:space="preserve">В том числе </w:t>
+      </w:r>
+      <w:r>
+        <w:t xml:space="preserve">: </w:t>
+      </w:r>
+      <w:r>
+        <w:rPr>
+          <w:lang w:val="en-US"/>
+        </w:rPr>
+        <w:t>AppInit</w:t>
+      </w:r>
+      <w:r>
+        <w:t>_</w:t>
+      </w:r>
+      <w:r>
+        <w:rPr>
+          <w:lang w:val="en-US"/>
+        </w:rPr>
+        <w:t>DLL</w:t>
+      </w:r>
+      <w:r>
+        <w:t xml:space="preserve"> </w:t>
+      </w:r>
+      <w:r>
+        <w:t>–</w:t>
+      </w:r>
+      <w:r>
+        <w:t xml:space="preserve"> </w:t>
+      </w:r>
+      <w:r>
+        <w:t xml:space="preserve">но лишь при </w:t>
+      </w:r>
+      <w:r>
+        <w:t xml:space="preserve">использовании </w:t>
+      </w:r>
+      <w:r>
+        <w:rPr>
+          <w:lang w:val="en-US"/>
+        </w:rPr>
+        <w:t>user</w:t>
+      </w:r>
+      <w:r>
+        <w:t>32.</w:t>
+      </w:r>
+      <w:r>
+        <w:rPr>
+          <w:lang w:val="en-US"/>
+        </w:rPr>
+        <w:t>dll</w:t>
+      </w:r>
+      <w:r>
+        <w:t>.</w:t>
+      </w:r>
+    </w:p>
+    <w:p>
+      <w:pPr>
+        <w:pStyle w:val="a3"/>
+        <w:numPr>
+          <w:ilvl w:val="0"/>
+          <w:numId w:val="1"/>
+        </w:numPr>
+      </w:pPr>
+      <w:r>
+        <w:t xml:space="preserve">Перехватывающий вызовы </w:t>
+      </w:r>
+      <w:r>
+        <w:rPr>
+          <w:lang w:val="en-US"/>
+        </w:rPr>
+        <w:t>API</w:t>
+      </w:r>
+      <w:r>
+        <w:t xml:space="preserve"> </w:t>
+      </w:r>
+      <w:r>
+        <w:t xml:space="preserve">драйвер (пр.: </w:t>
+      </w:r>
+      <w:r>
+        <w:rPr>
+          <w:lang w:val="en-US"/>
+        </w:rPr>
+        <w:t>Process</w:t>
+      </w:r>
+      <w:r>
+        <w:t xml:space="preserve"> </w:t>
+      </w:r>
+      <w:r>
+        <w:rPr>
+          <w:lang w:val="en-US"/>
+        </w:rPr>
+        <w:t>Hacker</w:t>
+      </w:r>
+      <w:r>
+        <w:t>);</w:t>
+      </w:r>
+    </w:p>
+    <w:p>
+      <w:pPr>
+        <w:pStyle w:val="a3"/>
+        <w:numPr>
+          <w:ilvl w:val="0"/>
+          <w:numId w:val="1"/>
+        </w:numPr>
+      </w:pPr>
+      <w:r>
+        <w:t>В отладчике.</w:t>
+      </w:r>
+    </w:p>
+    <w:p>
+      <w:pPr>
+        <w:pStyle w:val="a3"/>
+        <w:numPr>
+          <w:ilvl w:val="0"/>
+          <w:numId w:val="1"/>
+        </w:numPr>
+      </w:pPr>
+      <w:r>
+        <w:t>Процедуры, выполняющие уведомления о создании процесса</w:t>
+      </w:r>
+      <w:r>
+        <w:t xml:space="preserve">/ </w:t>
+      </w:r>
+      <w:r>
+        <w:t>потока</w:t>
+      </w:r>
+      <w:r>
+        <w:t xml:space="preserve">/ </w:t>
+      </w:r>
+      <w:r>
+        <w:t xml:space="preserve">загрузке образа в память (пр.: </w:t>
+      </w:r>
+      <w:r>
+        <w:rPr>
+          <w:lang w:val="en-US"/>
+        </w:rPr>
+        <w:t>ProcMon</w:t>
+      </w:r>
+      <w:r>
+        <w:t xml:space="preserve">, </w:t>
+      </w:r>
+      <w:r>
+        <w:rPr>
+          <w:lang w:val="en-US"/>
+        </w:rPr>
+        <w:t>Process</w:t>
+      </w:r>
+      <w:r>
+        <w:t xml:space="preserve"> </w:t>
+      </w:r>
+      <w:r>
+        <w:t>и</w:t>
+      </w:r>
+      <w:r>
+        <w:t xml:space="preserve"> </w:t>
+      </w:r>
+      <w:r>
+        <w:rPr>
+          <w:lang w:val="en-US"/>
+        </w:rPr>
+        <w:t>Thread</w:t>
+      </w:r>
+      <w:r>
+        <w:t xml:space="preserve"> </w:t>
+      </w:r>
+      <w:r>
+        <w:rPr>
+          <w:lang w:val="en-US"/>
+        </w:rPr>
+        <w:t>events</w:t>
+      </w:r>
+      <w:r>
+        <w:t>).</w:t>
       </w:r>
     </w:p>
     <w:sectPr>
@@ -63,6 +321,103 @@
     </w:sectPr>
   </w:body>
 </w:document>
+</file>
+
+<file path=word/numbering.xml><?xml version="1.0" encoding="utf-8"?>
+<w:numbering xmlns:ve="http://schemas.openxmlformats.org/markup-compatibility/2006" xmlns:o="urn:schemas-microsoft-com:office:office" xmlns:r="http://schemas.openxmlformats.org/officeDocument/2006/relationships" xmlns:m="http://schemas.openxmlformats.org/officeDocument/2006/math" xmlns:v="urn:schemas-microsoft-com:vml" xmlns:wp="http://schemas.openxmlformats.org/drawingml/2006/wordprocessingDrawing" xmlns:w10="urn:schemas-microsoft-com:office:word" xmlns:w="http://schemas.openxmlformats.org/wordprocessingml/2006/main" xmlns:wne="http://schemas.microsoft.com/office/word/2006/wordml">
+  <w:abstractNum w:abstractNumId="0">
+    <w:nsid w:val="6921532C"/>
+    <w:multiLevelType w:val="hybridMultilevel"/>
+    <w:tmpl w:val="4DA89172"/>
+    <w:lvl w:ilvl="0" w:tplc="04190011">
+      <w:start w:val="1"/>
+      <w:numFmt w:val="decimal"/>
+      <w:lvlText w:val="%1)"/>
+      <w:lvlJc w:val="left"/>
+      <w:pPr>
+        <w:ind w:left="720" w:hanging="360"/>
+      </w:pPr>
+      <w:rPr>
+        <w:rFonts w:hint="default"/>
+      </w:rPr>
+    </w:lvl>
+    <w:lvl w:ilvl="1" w:tplc="04190019" w:tentative="1">
+      <w:start w:val="1"/>
+      <w:numFmt w:val="lowerLetter"/>
+      <w:lvlText w:val="%2."/>
+      <w:lvlJc w:val="left"/>
+      <w:pPr>
+        <w:ind w:left="1440" w:hanging="360"/>
+      </w:pPr>
+    </w:lvl>
+    <w:lvl w:ilvl="2" w:tplc="0419001B" w:tentative="1">
+      <w:start w:val="1"/>
+      <w:numFmt w:val="lowerRoman"/>
+      <w:lvlText w:val="%3."/>
+      <w:lvlJc w:val="right"/>
+      <w:pPr>
+        <w:ind w:left="2160" w:hanging="180"/>
+      </w:pPr>
+    </w:lvl>
+    <w:lvl w:ilvl="3" w:tplc="0419000F" w:tentative="1">
+      <w:start w:val="1"/>
+      <w:numFmt w:val="decimal"/>
+      <w:lvlText w:val="%4."/>
+      <w:lvlJc w:val="left"/>
+      <w:pPr>
+        <w:ind w:left="2880" w:hanging="360"/>
+      </w:pPr>
+    </w:lvl>
+    <w:lvl w:ilvl="4" w:tplc="04190019" w:tentative="1">
+      <w:start w:val="1"/>
+      <w:numFmt w:val="lowerLetter"/>
+      <w:lvlText w:val="%5."/>
+      <w:lvlJc w:val="left"/>
+      <w:pPr>
+        <w:ind w:left="3600" w:hanging="360"/>
+      </w:pPr>
+    </w:lvl>
+    <w:lvl w:ilvl="5" w:tplc="0419001B" w:tentative="1">
+      <w:start w:val="1"/>
+      <w:numFmt w:val="lowerRoman"/>
+      <w:lvlText w:val="%6."/>
+      <w:lvlJc w:val="right"/>
+      <w:pPr>
+        <w:ind w:left="4320" w:hanging="180"/>
+      </w:pPr>
+    </w:lvl>
+    <w:lvl w:ilvl="6" w:tplc="0419000F" w:tentative="1">
+      <w:start w:val="1"/>
+      <w:numFmt w:val="decimal"/>
+      <w:lvlText w:val="%7."/>
+      <w:lvlJc w:val="left"/>
+      <w:pPr>
+        <w:ind w:left="5040" w:hanging="360"/>
+      </w:pPr>
+    </w:lvl>
+    <w:lvl w:ilvl="7" w:tplc="04190019" w:tentative="1">
+      <w:start w:val="1"/>
+      <w:numFmt w:val="lowerLetter"/>
+      <w:lvlText w:val="%8."/>
+      <w:lvlJc w:val="left"/>
+      <w:pPr>
+        <w:ind w:left="5760" w:hanging="360"/>
+      </w:pPr>
+    </w:lvl>
+    <w:lvl w:ilvl="8" w:tplc="0419001B" w:tentative="1">
+      <w:start w:val="1"/>
+      <w:numFmt w:val="lowerRoman"/>
+      <w:lvlText w:val="%9."/>
+      <w:lvlJc w:val="right"/>
+      <w:pPr>
+        <w:ind w:left="6480" w:hanging="180"/>
+      </w:pPr>
+    </w:lvl>
+  </w:abstractNum>
+  <w:num w:numId="1">
+    <w:abstractNumId w:val="0"/>
+  </w:num>
+</w:numbering>
 </file>
 
 <file path=word/styles.xml><?xml version="1.0" encoding="utf-8"?>
@@ -254,6 +609,17 @@
     <w:semiHidden/>
     <w:unhideWhenUsed/>
   </w:style>
+  <w:style w:type="paragraph" w:styleId="a3">
+    <w:name w:val="List Paragraph"/>
+    <w:basedOn w:val="a"/>
+    <w:uiPriority w:val="34"/>
+    <w:qFormat/>
+    <w:rsid w:val="00E333EE"/>
+    <w:pPr>
+      <w:ind w:left="720"/>
+      <w:contextualSpacing/>
+    </w:pPr>
+  </w:style>
 </w:styles>
 </file>
 

</xml_diff>